<commit_message>
New attempt: Added Functional Requirements
</commit_message>
<xml_diff>
--- a/Project Deliverable 1 Folder/Project Deliverable #1.docx
+++ b/Project Deliverable 1 Folder/Project Deliverable #1.docx
@@ -1,6 +1,6 @@
 
 <file path=word/document.xml><?xml version="1.0" encoding="utf-8"?>
-<w:document xmlns:wpc="http://schemas.microsoft.com/office/word/2010/wordprocessingCanvas" xmlns:cx="http://schemas.microsoft.com/office/drawing/2014/chartex" xmlns:cx1="http://schemas.microsoft.com/office/drawing/2015/9/8/chartex" xmlns:cx2="http://schemas.microsoft.com/office/drawing/2015/10/21/chartex" xmlns:cx3="http://schemas.microsoft.com/office/drawing/2016/5/9/chartex" xmlns:cx4="http://schemas.microsoft.com/office/drawing/2016/5/10/chartex" xmlns:cx5="http://schemas.microsoft.com/office/drawing/2016/5/11/chartex" xmlns:cx6="http://schemas.microsoft.com/office/drawing/2016/5/12/chartex" xmlns:cx7="http://schemas.microsoft.com/office/drawing/2016/5/13/chartex" xmlns:cx8="http://schemas.microsoft.com/office/drawing/2016/5/14/chartex" xmlns:mc="http://schemas.openxmlformats.org/markup-compatibility/2006" xmlns:aink="http://schemas.microsoft.com/office/drawing/2016/ink" xmlns:am3d="http://schemas.microsoft.com/office/drawing/2017/model3d" xmlns:o="urn:schemas-microsoft-com:office:office" xmlns:oel="http://schemas.microsoft.com/office/2019/extlst" xmlns:r="http://schemas.openxmlformats.org/officeDocument/2006/relationships" xmlns:m="http://schemas.openxmlformats.org/officeDocument/2006/math" xmlns:v="urn:schemas-microsoft-com:vml" xmlns:wp14="http://schemas.microsoft.com/office/word/2010/wordprocessingDrawing" xmlns:wp="http://schemas.openxmlformats.org/drawingml/2006/wordprocessingDrawing" xmlns:w10="urn:schemas-microsoft-com:office:word" xmlns:w="http://schemas.openxmlformats.org/wordprocessingml/2006/main" xmlns:w14="http://schemas.microsoft.com/office/word/2010/wordml" xmlns:w15="http://schemas.microsoft.com/office/word/2012/wordml" xmlns:w16cex="http://schemas.microsoft.com/office/word/2018/wordml/cex" xmlns:w16cid="http://schemas.microsoft.com/office/word/2016/wordml/cid" xmlns:w16="http://schemas.microsoft.com/office/word/2018/wordml" xmlns:w16du="http://schemas.microsoft.com/office/word/2023/wordml/word16du" xmlns:w16sdtdh="http://schemas.microsoft.com/office/word/2020/wordml/sdtdatahash" xmlns:w16se="http://schemas.microsoft.com/office/word/2015/wordml/symex" xmlns:wpg="http://schemas.microsoft.com/office/word/2010/wordprocessingGroup" xmlns:wpi="http://schemas.microsoft.com/office/word/2010/wordprocessingInk" xmlns:wne="http://schemas.microsoft.com/office/word/2006/wordml" xmlns:wps="http://schemas.microsoft.com/office/word/2010/wordprocessingShape" mc:Ignorable="w14 w15 w16se w16cid w16 w16cex w16sdtdh w16du wp14">
+<w:document xmlns:wpc="http://schemas.microsoft.com/office/word/2010/wordprocessingCanvas" xmlns:cx="http://schemas.microsoft.com/office/drawing/2014/chartex" xmlns:cx1="http://schemas.microsoft.com/office/drawing/2015/9/8/chartex" xmlns:cx2="http://schemas.microsoft.com/office/drawing/2015/10/21/chartex" xmlns:cx3="http://schemas.microsoft.com/office/drawing/2016/5/9/chartex" xmlns:cx4="http://schemas.microsoft.com/office/drawing/2016/5/10/chartex" xmlns:cx5="http://schemas.microsoft.com/office/drawing/2016/5/11/chartex" xmlns:cx6="http://schemas.microsoft.com/office/drawing/2016/5/12/chartex" xmlns:cx7="http://schemas.microsoft.com/office/drawing/2016/5/13/chartex" xmlns:cx8="http://schemas.microsoft.com/office/drawing/2016/5/14/chartex" xmlns:mc="http://schemas.openxmlformats.org/markup-compatibility/2006" xmlns:aink="http://schemas.microsoft.com/office/drawing/2016/ink" xmlns:am3d="http://schemas.microsoft.com/office/drawing/2017/model3d" xmlns:o="urn:schemas-microsoft-com:office:office" xmlns:oel="http://schemas.microsoft.com/office/2019/extlst" xmlns:r="http://schemas.openxmlformats.org/officeDocument/2006/relationships" xmlns:m="http://schemas.openxmlformats.org/officeDocument/2006/math" xmlns:v="urn:schemas-microsoft-com:vml" xmlns:wp14="http://schemas.microsoft.com/office/word/2010/wordprocessingDrawing" xmlns:wp="http://schemas.openxmlformats.org/drawingml/2006/wordprocessingDrawing" xmlns:w10="urn:schemas-microsoft-com:office:word" xmlns:w="http://schemas.openxmlformats.org/wordprocessingml/2006/main" xmlns:w14="http://schemas.microsoft.com/office/word/2010/wordml" xmlns:w15="http://schemas.microsoft.com/office/word/2012/wordml" xmlns:w16cex="http://schemas.microsoft.com/office/word/2018/wordml/cex" xmlns:w16cid="http://schemas.microsoft.com/office/word/2016/wordml/cid" xmlns:w16="http://schemas.microsoft.com/office/word/2018/wordml" xmlns:w16sdtdh="http://schemas.microsoft.com/office/word/2020/wordml/sdtdatahash" xmlns:w16se="http://schemas.microsoft.com/office/word/2015/wordml/symex" xmlns:wpg="http://schemas.microsoft.com/office/word/2010/wordprocessingGroup" xmlns:wpi="http://schemas.microsoft.com/office/word/2010/wordprocessingInk" xmlns:wne="http://schemas.microsoft.com/office/word/2006/wordml" xmlns:wps="http://schemas.microsoft.com/office/word/2010/wordprocessingShape" mc:Ignorable="w14 w15 w16se w16cid w16 w16cex w16sdtdh wp14">
   <w:body>
     <w:p>
       <w:pPr>
@@ -699,6 +699,66 @@
     <w:p>
       <w:pPr>
         <w:pStyle w:val="ListParagraph"/>
+        <w:ind w:left="1440"/>
+      </w:pPr>
+    </w:p>
+    <w:p>
+      <w:pPr>
+        <w:pStyle w:val="ListParagraph"/>
+        <w:ind w:left="1440"/>
+      </w:pPr>
+      <w:r>
+        <w:t>The user should be able to search for activities based on adjectives such as “lively”.</w:t>
+      </w:r>
+    </w:p>
+    <w:p>
+      <w:pPr>
+        <w:pStyle w:val="ListParagraph"/>
+        <w:ind w:left="1440"/>
+      </w:pPr>
+      <w:r>
+        <w:t>The user should be able to set the distance radius of the results they receive from their current location.</w:t>
+      </w:r>
+    </w:p>
+    <w:p>
+      <w:pPr>
+        <w:pStyle w:val="ListParagraph"/>
+        <w:ind w:left="1440"/>
+      </w:pPr>
+      <w:r>
+        <w:t>The application should keep a chronological log of past activities the user has attended.</w:t>
+      </w:r>
+    </w:p>
+    <w:p>
+      <w:pPr>
+        <w:pStyle w:val="ListParagraph"/>
+        <w:ind w:left="1440"/>
+      </w:pPr>
+      <w:r>
+        <w:t>The application should keep a note for each past activity which includes information on what the user did while there.</w:t>
+      </w:r>
+    </w:p>
+    <w:p>
+      <w:pPr>
+        <w:pStyle w:val="ListParagraph"/>
+        <w:ind w:left="1440"/>
+      </w:pPr>
+      <w:r>
+        <w:t>The application should have a secondary mode that enables users to add a public event/activity location.</w:t>
+      </w:r>
+    </w:p>
+    <w:p>
+      <w:pPr>
+        <w:pStyle w:val="ListParagraph"/>
+        <w:ind w:left="1440"/>
+      </w:pPr>
+      <w:r>
+        <w:t xml:space="preserve"> </w:t>
+      </w:r>
+    </w:p>
+    <w:p>
+      <w:pPr>
+        <w:pStyle w:val="ListParagraph"/>
         <w:numPr>
           <w:ilvl w:val="1"/>
           <w:numId w:val="6"/>
@@ -732,6 +792,42 @@
         <w:t>such assumptions.)</w:t>
       </w:r>
     </w:p>
+    <w:p>
+      <w:pPr>
+        <w:pStyle w:val="ListParagraph"/>
+        <w:ind w:left="1440"/>
+      </w:pPr>
+      <w:r>
+        <w:t>Product:</w:t>
+      </w:r>
+    </w:p>
+    <w:p>
+      <w:pPr>
+        <w:pStyle w:val="ListParagraph"/>
+        <w:ind w:left="1440"/>
+      </w:pPr>
+      <w:r>
+        <w:t>Organizational:</w:t>
+      </w:r>
+    </w:p>
+    <w:p>
+      <w:pPr>
+        <w:pStyle w:val="ListParagraph"/>
+        <w:ind w:left="1440"/>
+      </w:pPr>
+      <w:r>
+        <w:t>External: (probably with laws and the location info)</w:t>
+      </w:r>
+    </w:p>
+    <w:p>
+      <w:pPr>
+        <w:pStyle w:val="ListParagraph"/>
+        <w:ind w:left="1440"/>
+      </w:pPr>
+      <w:r>
+        <w:t>Do I need more?</w:t>
+      </w:r>
+    </w:p>
     <w:p/>
     <w:p>
       <w:pPr>
@@ -847,7 +943,11 @@
         <w:t xml:space="preserve"> </w:t>
       </w:r>
       <w:r>
-        <w:t>as generalization and aggregation) between classes in your class diagram. Also make</w:t>
+        <w:t xml:space="preserve">as generalization </w:t>
+      </w:r>
+      <w:r>
+        <w:lastRenderedPageBreak/>
+        <w:t>and aggregation) between classes in your class diagram. Also make</w:t>
       </w:r>
       <w:r>
         <w:t xml:space="preserve"> </w:t>
@@ -989,7 +1089,7 @@
 </file>
 
 <file path=word/numbering.xml><?xml version="1.0" encoding="utf-8"?>
-<w:numbering xmlns:wpc="http://schemas.microsoft.com/office/word/2010/wordprocessingCanvas" xmlns:cx="http://schemas.microsoft.com/office/drawing/2014/chartex" xmlns:cx1="http://schemas.microsoft.com/office/drawing/2015/9/8/chartex" xmlns:cx2="http://schemas.microsoft.com/office/drawing/2015/10/21/chartex" xmlns:cx3="http://schemas.microsoft.com/office/drawing/2016/5/9/chartex" xmlns:cx4="http://schemas.microsoft.com/office/drawing/2016/5/10/chartex" xmlns:cx5="http://schemas.microsoft.com/office/drawing/2016/5/11/chartex" xmlns:cx6="http://schemas.microsoft.com/office/drawing/2016/5/12/chartex" xmlns:cx7="http://schemas.microsoft.com/office/drawing/2016/5/13/chartex" xmlns:cx8="http://schemas.microsoft.com/office/drawing/2016/5/14/chartex" xmlns:mc="http://schemas.openxmlformats.org/markup-compatibility/2006" xmlns:aink="http://schemas.microsoft.com/office/drawing/2016/ink" xmlns:am3d="http://schemas.microsoft.com/office/drawing/2017/model3d" xmlns:o="urn:schemas-microsoft-com:office:office" xmlns:oel="http://schemas.microsoft.com/office/2019/extlst" xmlns:r="http://schemas.openxmlformats.org/officeDocument/2006/relationships" xmlns:m="http://schemas.openxmlformats.org/officeDocument/2006/math" xmlns:v="urn:schemas-microsoft-com:vml" xmlns:wp14="http://schemas.microsoft.com/office/word/2010/wordprocessingDrawing" xmlns:wp="http://schemas.openxmlformats.org/drawingml/2006/wordprocessingDrawing" xmlns:w10="urn:schemas-microsoft-com:office:word" xmlns:w="http://schemas.openxmlformats.org/wordprocessingml/2006/main" xmlns:w14="http://schemas.microsoft.com/office/word/2010/wordml" xmlns:w15="http://schemas.microsoft.com/office/word/2012/wordml" xmlns:w16cex="http://schemas.microsoft.com/office/word/2018/wordml/cex" xmlns:w16cid="http://schemas.microsoft.com/office/word/2016/wordml/cid" xmlns:w16="http://schemas.microsoft.com/office/word/2018/wordml" xmlns:w16du="http://schemas.microsoft.com/office/word/2023/wordml/word16du" xmlns:w16sdtdh="http://schemas.microsoft.com/office/word/2020/wordml/sdtdatahash" xmlns:w16se="http://schemas.microsoft.com/office/word/2015/wordml/symex" xmlns:wpg="http://schemas.microsoft.com/office/word/2010/wordprocessingGroup" xmlns:wpi="http://schemas.microsoft.com/office/word/2010/wordprocessingInk" xmlns:wne="http://schemas.microsoft.com/office/word/2006/wordml" xmlns:wps="http://schemas.microsoft.com/office/word/2010/wordprocessingShape" mc:Ignorable="w14 w15 w16se w16cid w16 w16cex w16sdtdh w16du wp14">
+<w:numbering xmlns:wpc="http://schemas.microsoft.com/office/word/2010/wordprocessingCanvas" xmlns:cx="http://schemas.microsoft.com/office/drawing/2014/chartex" xmlns:cx1="http://schemas.microsoft.com/office/drawing/2015/9/8/chartex" xmlns:cx2="http://schemas.microsoft.com/office/drawing/2015/10/21/chartex" xmlns:cx3="http://schemas.microsoft.com/office/drawing/2016/5/9/chartex" xmlns:cx4="http://schemas.microsoft.com/office/drawing/2016/5/10/chartex" xmlns:cx5="http://schemas.microsoft.com/office/drawing/2016/5/11/chartex" xmlns:cx6="http://schemas.microsoft.com/office/drawing/2016/5/12/chartex" xmlns:cx7="http://schemas.microsoft.com/office/drawing/2016/5/13/chartex" xmlns:cx8="http://schemas.microsoft.com/office/drawing/2016/5/14/chartex" xmlns:mc="http://schemas.openxmlformats.org/markup-compatibility/2006" xmlns:aink="http://schemas.microsoft.com/office/drawing/2016/ink" xmlns:am3d="http://schemas.microsoft.com/office/drawing/2017/model3d" xmlns:o="urn:schemas-microsoft-com:office:office" xmlns:oel="http://schemas.microsoft.com/office/2019/extlst" xmlns:r="http://schemas.openxmlformats.org/officeDocument/2006/relationships" xmlns:m="http://schemas.openxmlformats.org/officeDocument/2006/math" xmlns:v="urn:schemas-microsoft-com:vml" xmlns:wp14="http://schemas.microsoft.com/office/word/2010/wordprocessingDrawing" xmlns:wp="http://schemas.openxmlformats.org/drawingml/2006/wordprocessingDrawing" xmlns:w10="urn:schemas-microsoft-com:office:word" xmlns:w="http://schemas.openxmlformats.org/wordprocessingml/2006/main" xmlns:w14="http://schemas.microsoft.com/office/word/2010/wordml" xmlns:w15="http://schemas.microsoft.com/office/word/2012/wordml" xmlns:w16cex="http://schemas.microsoft.com/office/word/2018/wordml/cex" xmlns:w16cid="http://schemas.microsoft.com/office/word/2016/wordml/cid" xmlns:w16="http://schemas.microsoft.com/office/word/2018/wordml" xmlns:w16sdtdh="http://schemas.microsoft.com/office/word/2020/wordml/sdtdatahash" xmlns:w16se="http://schemas.microsoft.com/office/word/2015/wordml/symex" xmlns:wpg="http://schemas.microsoft.com/office/word/2010/wordprocessingGroup" xmlns:wpi="http://schemas.microsoft.com/office/word/2010/wordprocessingInk" xmlns:wne="http://schemas.microsoft.com/office/word/2006/wordml" xmlns:wps="http://schemas.microsoft.com/office/word/2010/wordprocessingShape" mc:Ignorable="w14 w15 w16se w16cid w16 w16cex w16sdtdh wp14">
   <w:abstractNum w:abstractNumId="0" w15:restartNumberingAfterBreak="0">
     <w:nsid w:val="056D8080"/>
     <w:multiLevelType w:val="hybridMultilevel"/>
@@ -1965,7 +2065,7 @@
 </file>
 
 <file path=word/styles.xml><?xml version="1.0" encoding="utf-8"?>
-<w:styles xmlns:mc="http://schemas.openxmlformats.org/markup-compatibility/2006" xmlns:r="http://schemas.openxmlformats.org/officeDocument/2006/relationships" xmlns:w="http://schemas.openxmlformats.org/wordprocessingml/2006/main" xmlns:w14="http://schemas.microsoft.com/office/word/2010/wordml" xmlns:w15="http://schemas.microsoft.com/office/word/2012/wordml" xmlns:w16cex="http://schemas.microsoft.com/office/word/2018/wordml/cex" xmlns:w16cid="http://schemas.microsoft.com/office/word/2016/wordml/cid" xmlns:w16="http://schemas.microsoft.com/office/word/2018/wordml" xmlns:w16du="http://schemas.microsoft.com/office/word/2023/wordml/word16du" xmlns:w16sdtdh="http://schemas.microsoft.com/office/word/2020/wordml/sdtdatahash" xmlns:w16se="http://schemas.microsoft.com/office/word/2015/wordml/symex" mc:Ignorable="w14 w15 w16se w16cid w16 w16cex w16sdtdh w16du">
+<w:styles xmlns:mc="http://schemas.openxmlformats.org/markup-compatibility/2006" xmlns:r="http://schemas.openxmlformats.org/officeDocument/2006/relationships" xmlns:w="http://schemas.openxmlformats.org/wordprocessingml/2006/main" xmlns:w14="http://schemas.microsoft.com/office/word/2010/wordml" xmlns:w15="http://schemas.microsoft.com/office/word/2012/wordml" xmlns:w16cex="http://schemas.microsoft.com/office/word/2018/wordml/cex" xmlns:w16cid="http://schemas.microsoft.com/office/word/2016/wordml/cid" xmlns:w16="http://schemas.microsoft.com/office/word/2018/wordml" xmlns:w16sdtdh="http://schemas.microsoft.com/office/word/2020/wordml/sdtdatahash" xmlns:w16se="http://schemas.microsoft.com/office/word/2015/wordml/symex" mc:Ignorable="w14 w15 w16se w16cid w16 w16cex w16sdtdh">
   <w:docDefaults>
     <w:rPrDefault>
       <w:rPr>

</xml_diff>